<commit_message>
Ajustes no Model Preceptor
</commit_message>
<xml_diff>
--- a/modelo_ficha_inscricao.docx
+++ b/modelo_ficha_inscricao.docx
@@ -49,21 +49,550 @@
           <w:szCs w:val="24"/>
           <w:lang w:val="pt-BR" w:eastAsia="zh-CN" w:bidi="ar-SA"/>
         </w:rPr>
-        <w:t>Seleção de Preceptor</w:t>
-      </w:r>
+        <w:t>Seleção de Preceptores para o Internato do Curso de Medicina EMCM/UFRN</w:t>
+      </w:r>
+    </w:p>
+    <w:p>
+      <w:pPr>
+        <w:widowControl/>
+        <w:autoSpaceDE/>
+        <w:autoSpaceDN/>
+        <w:spacing w:before="100" w:beforeAutospacing="1" w:after="100" w:afterAutospacing="1"/>
+        <w:contextualSpacing/>
+        <w:rPr>
+          <w:rFonts w:ascii="Times New Roman" w:hAnsi="Times New Roman" w:eastAsia="Times New Roman" w:cs="Times New Roman"/>
+          <w:sz w:val="24"/>
+          <w:szCs w:val="24"/>
+          <w:lang w:val="pt-BR" w:eastAsia="zh-CN" w:bidi="ar-SA"/>
+        </w:rPr>
+      </w:pPr>
+      <w:r>
+        <w:rPr>
+          <w:rFonts w:ascii="Calibri,Bold" w:hAnsi="Calibri,Bold" w:eastAsia="Times New Roman" w:cs="Times New Roman"/>
+          <w:sz w:val="24"/>
+          <w:szCs w:val="24"/>
+          <w:lang w:val="pt-BR" w:eastAsia="zh-CN" w:bidi="ar-SA"/>
+        </w:rPr>
+        <w:t xml:space="preserve">1. DADOS PESSOAIS: </w:t>
+      </w:r>
+    </w:p>
+    <w:p>
+      <w:pPr>
+        <w:widowControl/>
+        <w:autoSpaceDE/>
+        <w:autoSpaceDN/>
+        <w:spacing w:before="100" w:beforeAutospacing="1" w:after="100" w:afterAutospacing="1"/>
+        <w:contextualSpacing/>
+        <w:rPr>
+          <w:rFonts w:eastAsia="Times New Roman" w:cs="Times New Roman"/>
+          <w:sz w:val="24"/>
+          <w:szCs w:val="24"/>
+          <w:lang w:val="pt-BR" w:eastAsia="zh-CN" w:bidi="ar-SA"/>
+        </w:rPr>
+      </w:pPr>
+      <w:r>
+        <w:rPr>
+          <w:rFonts w:eastAsia="Times New Roman" w:cs="Times New Roman"/>
+          <w:sz w:val="24"/>
+          <w:szCs w:val="24"/>
+          <w:lang w:val="pt-BR" w:eastAsia="zh-CN" w:bidi="ar-SA"/>
+        </w:rPr>
+        <w:t>NOME</w:t>
+      </w:r>
+      <w:r>
+        <w:rPr>
+          <w:rFonts w:hint="default" w:eastAsia="Times New Roman" w:cs="Times New Roman"/>
+          <w:sz w:val="24"/>
+          <w:szCs w:val="24"/>
+          <w:lang w:val="pt-BR" w:eastAsia="zh-CN" w:bidi="ar-SA"/>
+        </w:rPr>
+        <w:tab/>
+      </w:r>
+      <w:r>
+        <w:rPr>
+          <w:rFonts w:eastAsia="Times New Roman" w:cs="Times New Roman"/>
+          <w:sz w:val="24"/>
+          <w:szCs w:val="24"/>
+          <w:lang w:val="pt-BR" w:eastAsia="zh-CN" w:bidi="ar-SA"/>
+        </w:rPr>
+        <w:t xml:space="preserve"> </w:t>
+      </w:r>
+      <w:r>
+        <w:rPr>
+          <w:rFonts w:hint="default" w:eastAsia="Times New Roman" w:cs="Times New Roman"/>
+          <w:sz w:val="24"/>
+          <w:szCs w:val="24"/>
+          <w:lang w:val="pt-BR" w:eastAsia="zh-CN" w:bidi="ar-SA"/>
+        </w:rPr>
+        <w:tab/>
+      </w:r>
+      <w:r>
+        <w:rPr>
+          <w:rFonts w:hint="default" w:eastAsia="Times New Roman" w:cs="Times New Roman"/>
+          <w:sz w:val="24"/>
+          <w:szCs w:val="24"/>
+          <w:lang w:val="pt-BR" w:eastAsia="zh-CN" w:bidi="ar-SA"/>
+        </w:rPr>
+        <w:tab/>
+      </w:r>
+      <w:r>
+        <w:rPr>
+          <w:rFonts w:eastAsia="Times New Roman" w:cs="Times New Roman"/>
+          <w:sz w:val="24"/>
+          <w:szCs w:val="24"/>
+          <w:lang w:val="pt-BR" w:eastAsia="zh-CN" w:bidi="ar-SA"/>
+        </w:rPr>
+        <w:t>CPF:</w:t>
+      </w:r>
+      <w:r>
+        <w:rPr>
+          <w:rFonts w:hint="default" w:eastAsia="Times New Roman" w:cs="Times New Roman"/>
+          <w:sz w:val="24"/>
+          <w:szCs w:val="24"/>
+          <w:lang w:val="pt-BR" w:eastAsia="zh-CN" w:bidi="ar-SA"/>
+        </w:rPr>
+        <w:tab/>
+      </w:r>
+      <w:r>
+        <w:rPr>
+          <w:rFonts w:hint="default" w:eastAsia="Times New Roman" w:cs="Times New Roman"/>
+          <w:sz w:val="24"/>
+          <w:szCs w:val="24"/>
+          <w:lang w:val="pt-BR" w:eastAsia="zh-CN" w:bidi="ar-SA"/>
+        </w:rPr>
+        <w:tab/>
+      </w:r>
+      <w:r>
+        <w:rPr>
+          <w:rFonts w:eastAsia="Times New Roman" w:cs="Times New Roman"/>
+          <w:sz w:val="24"/>
+          <w:szCs w:val="24"/>
+          <w:lang w:val="pt-BR" w:eastAsia="zh-CN" w:bidi="ar-SA"/>
+        </w:rPr>
+        <w:t>CRM/RN:</w:t>
+      </w:r>
+    </w:p>
+    <w:p>
+      <w:pPr>
+        <w:widowControl/>
+        <w:autoSpaceDE/>
+        <w:autoSpaceDN/>
+        <w:spacing w:before="100" w:beforeAutospacing="1" w:after="100" w:afterAutospacing="1"/>
+        <w:contextualSpacing/>
+        <w:rPr>
+          <w:rFonts w:eastAsia="Times New Roman" w:cs="Times New Roman"/>
+          <w:sz w:val="24"/>
+          <w:szCs w:val="24"/>
+          <w:lang w:val="pt-BR" w:eastAsia="zh-CN" w:bidi="ar-SA"/>
+        </w:rPr>
+      </w:pPr>
+      <w:r>
+        <w:rPr>
+          <w:rFonts w:eastAsia="Times New Roman" w:cs="Times New Roman"/>
+          <w:sz w:val="24"/>
+          <w:szCs w:val="24"/>
+          <w:lang w:val="pt-BR" w:eastAsia="zh-CN" w:bidi="ar-SA"/>
+        </w:rPr>
+        <w:t>DATA DE NASCIMENTO:</w:t>
+      </w:r>
+      <w:r>
+        <w:rPr>
+          <w:rFonts w:hint="default" w:eastAsia="Times New Roman" w:cs="Times New Roman"/>
+          <w:sz w:val="24"/>
+          <w:szCs w:val="24"/>
+          <w:lang w:val="pt-BR" w:eastAsia="zh-CN" w:bidi="ar-SA"/>
+        </w:rPr>
+        <w:tab/>
+      </w:r>
+      <w:r>
+        <w:rPr>
+          <w:rFonts w:eastAsia="Times New Roman" w:cs="Times New Roman"/>
+          <w:sz w:val="24"/>
+          <w:szCs w:val="24"/>
+          <w:lang w:val="pt-BR" w:eastAsia="zh-CN" w:bidi="ar-SA"/>
+        </w:rPr>
+        <w:t>CARTEIRA IDENTIDADE:</w:t>
+      </w:r>
+      <w:r>
+        <w:rPr>
+          <w:rFonts w:hint="default" w:eastAsia="Times New Roman" w:cs="Times New Roman"/>
+          <w:sz w:val="24"/>
+          <w:szCs w:val="24"/>
+          <w:lang w:val="pt-BR" w:eastAsia="zh-CN" w:bidi="ar-SA"/>
+        </w:rPr>
+        <w:tab/>
+      </w:r>
+      <w:r>
+        <w:rPr>
+          <w:rFonts w:eastAsia="Times New Roman" w:cs="Times New Roman"/>
+          <w:sz w:val="24"/>
+          <w:szCs w:val="24"/>
+          <w:lang w:val="pt-BR" w:eastAsia="zh-CN" w:bidi="ar-SA"/>
+        </w:rPr>
+        <w:t>EMISSOR:</w:t>
+      </w:r>
+      <w:r>
+        <w:rPr>
+          <w:rFonts w:hint="default" w:eastAsia="Times New Roman" w:cs="Times New Roman"/>
+          <w:sz w:val="24"/>
+          <w:szCs w:val="24"/>
+          <w:lang w:val="pt-BR" w:eastAsia="zh-CN" w:bidi="ar-SA"/>
+        </w:rPr>
+        <w:tab/>
+      </w:r>
+      <w:r>
+        <w:rPr>
+          <w:rFonts w:eastAsia="Times New Roman" w:cs="Times New Roman"/>
+          <w:sz w:val="24"/>
+          <w:szCs w:val="24"/>
+          <w:lang w:val="pt-BR" w:eastAsia="zh-CN" w:bidi="ar-SA"/>
+        </w:rPr>
+        <w:t>UF:</w:t>
+      </w:r>
+    </w:p>
+    <w:p>
+      <w:pPr>
+        <w:widowControl/>
+        <w:autoSpaceDE/>
+        <w:autoSpaceDN/>
+        <w:spacing w:before="100" w:beforeAutospacing="1" w:after="100" w:afterAutospacing="1"/>
+        <w:contextualSpacing/>
+        <w:rPr>
+          <w:rFonts w:eastAsia="Times New Roman" w:cs="Times New Roman"/>
+          <w:sz w:val="24"/>
+          <w:szCs w:val="24"/>
+          <w:lang w:val="pt-BR" w:eastAsia="zh-CN" w:bidi="ar-SA"/>
+        </w:rPr>
+      </w:pPr>
+      <w:r>
+        <w:rPr>
+          <w:rFonts w:eastAsia="Times New Roman" w:cs="Times New Roman"/>
+          <w:sz w:val="24"/>
+          <w:szCs w:val="24"/>
+          <w:lang w:val="pt-BR" w:eastAsia="zh-CN" w:bidi="ar-SA"/>
+        </w:rPr>
+        <w:t xml:space="preserve">ENDEREÇO: </w:t>
+      </w:r>
+      <w:r>
+        <w:rPr>
+          <w:rFonts w:hint="default" w:eastAsia="Times New Roman" w:cs="Times New Roman"/>
+          <w:sz w:val="24"/>
+          <w:szCs w:val="24"/>
+          <w:lang w:val="pt-BR" w:eastAsia="zh-CN" w:bidi="ar-SA"/>
+        </w:rPr>
+        <w:tab/>
+      </w:r>
+      <w:r>
+        <w:rPr>
+          <w:rFonts w:hint="default" w:eastAsia="Times New Roman" w:cs="Times New Roman"/>
+          <w:sz w:val="24"/>
+          <w:szCs w:val="24"/>
+          <w:lang w:val="pt-BR" w:eastAsia="zh-CN" w:bidi="ar-SA"/>
+        </w:rPr>
+        <w:t>COMPLEMENTO:</w:t>
+      </w:r>
+      <w:r>
+        <w:rPr>
+          <w:rFonts w:hint="default" w:eastAsia="Times New Roman" w:cs="Times New Roman"/>
+          <w:sz w:val="24"/>
+          <w:szCs w:val="24"/>
+          <w:lang w:val="pt-BR" w:eastAsia="zh-CN" w:bidi="ar-SA"/>
+        </w:rPr>
+        <w:tab/>
+      </w:r>
+      <w:r>
+        <w:rPr>
+          <w:rFonts w:eastAsia="Times New Roman" w:cs="Times New Roman"/>
+          <w:sz w:val="24"/>
+          <w:szCs w:val="24"/>
+          <w:lang w:val="pt-BR" w:eastAsia="zh-CN" w:bidi="ar-SA"/>
+        </w:rPr>
+        <w:t>BAIRRO:</w:t>
+      </w:r>
+    </w:p>
+    <w:p>
+      <w:pPr>
+        <w:widowControl/>
+        <w:autoSpaceDE/>
+        <w:autoSpaceDN/>
+        <w:spacing w:before="100" w:beforeAutospacing="1" w:after="100" w:afterAutospacing="1"/>
+        <w:contextualSpacing/>
+        <w:rPr>
+          <w:rFonts w:ascii="Times New Roman" w:hAnsi="Times New Roman" w:eastAsia="Times New Roman" w:cs="Times New Roman"/>
+          <w:sz w:val="24"/>
+          <w:szCs w:val="24"/>
+          <w:lang w:val="pt-BR" w:eastAsia="zh-CN" w:bidi="ar-SA"/>
+        </w:rPr>
+      </w:pPr>
+      <w:r>
+        <w:rPr>
+          <w:rFonts w:hint="default" w:eastAsia="Times New Roman" w:cs="Times New Roman"/>
+          <w:sz w:val="24"/>
+          <w:szCs w:val="24"/>
+          <w:lang w:val="pt-BR" w:eastAsia="zh-CN" w:bidi="ar-SA"/>
+        </w:rPr>
+        <w:t>CEP:</w:t>
+      </w:r>
+      <w:r>
+        <w:rPr>
+          <w:rFonts w:hint="default" w:eastAsia="Times New Roman" w:cs="Times New Roman"/>
+          <w:sz w:val="24"/>
+          <w:szCs w:val="24"/>
+          <w:lang w:val="pt-BR" w:eastAsia="zh-CN" w:bidi="ar-SA"/>
+        </w:rPr>
+        <w:tab/>
+      </w:r>
+      <w:r>
+        <w:rPr>
+          <w:rFonts w:eastAsia="Times New Roman" w:cs="Times New Roman"/>
+          <w:sz w:val="24"/>
+          <w:szCs w:val="24"/>
+          <w:lang w:val="pt-BR" w:eastAsia="zh-CN" w:bidi="ar-SA"/>
+        </w:rPr>
+        <w:t>CIDADE:</w:t>
+      </w:r>
+      <w:r>
+        <w:rPr>
+          <w:rFonts w:hint="default" w:eastAsia="Times New Roman" w:cs="Times New Roman"/>
+          <w:sz w:val="24"/>
+          <w:szCs w:val="24"/>
+          <w:lang w:val="pt-BR" w:eastAsia="zh-CN" w:bidi="ar-SA"/>
+        </w:rPr>
+        <w:tab/>
+      </w:r>
+      <w:r>
+        <w:rPr>
+          <w:rFonts w:eastAsia="Times New Roman" w:cs="Times New Roman"/>
+          <w:sz w:val="24"/>
+          <w:szCs w:val="24"/>
+          <w:lang w:val="pt-BR" w:eastAsia="zh-CN" w:bidi="ar-SA"/>
+        </w:rPr>
+        <w:t>UF:</w:t>
+      </w:r>
+    </w:p>
+    <w:p>
+      <w:pPr>
+        <w:widowControl/>
+        <w:autoSpaceDE/>
+        <w:autoSpaceDN/>
+        <w:spacing w:before="100" w:beforeAutospacing="1" w:after="100" w:afterAutospacing="1"/>
+        <w:contextualSpacing/>
+        <w:rPr>
+          <w:rFonts w:eastAsia="Times New Roman" w:cs="Times New Roman"/>
+          <w:sz w:val="24"/>
+          <w:szCs w:val="24"/>
+          <w:lang w:val="pt-BR" w:eastAsia="zh-CN" w:bidi="ar-SA"/>
+        </w:rPr>
+      </w:pPr>
+      <w:r>
+        <w:rPr>
+          <w:rFonts w:eastAsia="Times New Roman" w:cs="Times New Roman"/>
+          <w:sz w:val="24"/>
+          <w:szCs w:val="24"/>
+          <w:lang w:val="pt-BR" w:eastAsia="zh-CN" w:bidi="ar-SA"/>
+        </w:rPr>
+        <w:t>TELEFONE:</w:t>
+      </w:r>
+      <w:r>
+        <w:rPr>
+          <w:rFonts w:hint="default" w:eastAsia="Times New Roman" w:cs="Times New Roman"/>
+          <w:sz w:val="24"/>
+          <w:szCs w:val="24"/>
+          <w:lang w:val="pt-BR" w:eastAsia="zh-CN" w:bidi="ar-SA"/>
+        </w:rPr>
+        <w:tab/>
+      </w:r>
+      <w:r>
+        <w:rPr>
+          <w:rFonts w:eastAsia="Times New Roman" w:cs="Times New Roman"/>
+          <w:sz w:val="24"/>
+          <w:szCs w:val="24"/>
+          <w:lang w:val="pt-BR" w:eastAsia="zh-CN" w:bidi="ar-SA"/>
+        </w:rPr>
+        <w:t>CELULAR</w:t>
+      </w:r>
+      <w:r>
+        <w:rPr>
+          <w:rFonts w:hint="default" w:eastAsia="Times New Roman" w:cs="Times New Roman"/>
+          <w:sz w:val="24"/>
+          <w:szCs w:val="24"/>
+          <w:lang w:val="pt-BR" w:eastAsia="zh-CN" w:bidi="ar-SA"/>
+        </w:rPr>
+        <w:t>1</w:t>
+      </w:r>
+      <w:r>
+        <w:rPr>
+          <w:rFonts w:eastAsia="Times New Roman" w:cs="Times New Roman"/>
+          <w:sz w:val="24"/>
+          <w:szCs w:val="24"/>
+          <w:lang w:val="pt-BR" w:eastAsia="zh-CN" w:bidi="ar-SA"/>
+        </w:rPr>
+        <w:t>:</w:t>
+      </w:r>
+      <w:r>
+        <w:rPr>
+          <w:rFonts w:hint="default" w:eastAsia="Times New Roman" w:cs="Times New Roman"/>
+          <w:sz w:val="24"/>
+          <w:szCs w:val="24"/>
+          <w:lang w:val="pt-BR" w:eastAsia="zh-CN" w:bidi="ar-SA"/>
+        </w:rPr>
+        <w:tab/>
+      </w:r>
+      <w:r>
+        <w:rPr>
+          <w:rFonts w:eastAsia="Times New Roman" w:cs="Times New Roman"/>
+          <w:sz w:val="24"/>
+          <w:szCs w:val="24"/>
+          <w:lang w:val="pt-BR" w:eastAsia="zh-CN" w:bidi="ar-SA"/>
+        </w:rPr>
+        <w:t>CELULAR2:</w:t>
+      </w:r>
+      <w:r>
+        <w:rPr>
+          <w:rFonts w:hint="default" w:eastAsia="Times New Roman" w:cs="Times New Roman"/>
+          <w:sz w:val="24"/>
+          <w:szCs w:val="24"/>
+          <w:lang w:val="pt-BR" w:eastAsia="zh-CN" w:bidi="ar-SA"/>
+        </w:rPr>
+        <w:tab/>
+      </w:r>
+      <w:r>
+        <w:rPr>
+          <w:rFonts w:eastAsia="Times New Roman" w:cs="Times New Roman"/>
+          <w:sz w:val="24"/>
+          <w:szCs w:val="24"/>
+          <w:lang w:val="pt-BR" w:eastAsia="zh-CN" w:bidi="ar-SA"/>
+        </w:rPr>
+        <w:t xml:space="preserve">E- MAIL: </w:t>
+      </w:r>
+    </w:p>
+    <w:p>
+      <w:pPr>
+        <w:widowControl/>
+        <w:autoSpaceDE/>
+        <w:autoSpaceDN/>
+        <w:spacing w:before="100" w:beforeAutospacing="1" w:after="100" w:afterAutospacing="1"/>
+        <w:contextualSpacing/>
+        <w:rPr>
+          <w:rFonts w:eastAsia="Times New Roman" w:cs="Times New Roman"/>
+          <w:sz w:val="24"/>
+          <w:szCs w:val="24"/>
+          <w:lang w:val="pt-BR" w:eastAsia="zh-CN" w:bidi="ar-SA"/>
+        </w:rPr>
+      </w:pPr>
+    </w:p>
+    <w:p>
+      <w:pPr>
+        <w:widowControl/>
+        <w:autoSpaceDE/>
+        <w:autoSpaceDN/>
+        <w:spacing w:before="100" w:beforeAutospacing="1" w:after="100" w:afterAutospacing="1"/>
+        <w:contextualSpacing/>
+        <w:rPr>
+          <w:rFonts w:ascii="Times New Roman" w:hAnsi="Times New Roman" w:eastAsia="Times New Roman" w:cs="Times New Roman"/>
+          <w:sz w:val="24"/>
+          <w:szCs w:val="24"/>
+          <w:lang w:val="pt-BR" w:eastAsia="zh-CN" w:bidi="ar-SA"/>
+        </w:rPr>
+      </w:pPr>
+      <w:r>
+        <w:rPr>
+          <w:rFonts w:eastAsia="Times New Roman" w:cs="Times New Roman"/>
+          <w:sz w:val="24"/>
+          <w:szCs w:val="24"/>
+          <w:lang w:val="pt-BR" w:eastAsia="zh-CN" w:bidi="ar-SA"/>
+        </w:rPr>
+        <w:t xml:space="preserve">2. DADOS BANCÁRIOS </w:t>
+      </w:r>
+    </w:p>
+    <w:p>
+      <w:pPr>
+        <w:widowControl/>
+        <w:autoSpaceDE/>
+        <w:autoSpaceDN/>
+        <w:spacing w:before="100" w:beforeAutospacing="1" w:after="100" w:afterAutospacing="1"/>
+        <w:contextualSpacing/>
+        <w:rPr>
+          <w:rFonts w:ascii="Calibri,Bold" w:hAnsi="Calibri,Bold" w:eastAsia="Times New Roman" w:cs="Times New Roman"/>
+          <w:sz w:val="24"/>
+          <w:szCs w:val="24"/>
+          <w:lang w:val="pt-BR" w:eastAsia="zh-CN" w:bidi="ar-SA"/>
+        </w:rPr>
+      </w:pPr>
+      <w:r>
+        <w:rPr>
+          <w:rFonts w:ascii="Calibri,Bold" w:hAnsi="Calibri,Bold" w:eastAsia="Times New Roman" w:cs="Times New Roman"/>
+          <w:sz w:val="24"/>
+          <w:szCs w:val="24"/>
+          <w:lang w:val="pt-BR" w:eastAsia="zh-CN" w:bidi="ar-SA"/>
+        </w:rPr>
+        <w:t>BANCO:</w:t>
+      </w:r>
+    </w:p>
+    <w:p>
+      <w:pPr>
+        <w:widowControl/>
+        <w:autoSpaceDE/>
+        <w:autoSpaceDN/>
+        <w:spacing w:before="100" w:beforeAutospacing="1" w:after="100" w:afterAutospacing="1"/>
+        <w:contextualSpacing/>
+        <w:rPr>
+          <w:rFonts w:ascii="Calibri,Bold" w:hAnsi="Calibri,Bold" w:eastAsia="Times New Roman" w:cs="Times New Roman"/>
+          <w:sz w:val="24"/>
+          <w:szCs w:val="24"/>
+          <w:lang w:val="pt-BR" w:eastAsia="zh-CN" w:bidi="ar-SA"/>
+        </w:rPr>
+      </w:pPr>
+      <w:r>
+        <w:rPr>
+          <w:rFonts w:ascii="Calibri,Bold" w:hAnsi="Calibri,Bold" w:eastAsia="Times New Roman" w:cs="Times New Roman"/>
+          <w:sz w:val="24"/>
+          <w:szCs w:val="24"/>
+          <w:lang w:val="pt-BR" w:eastAsia="zh-CN" w:bidi="ar-SA"/>
+        </w:rPr>
+        <w:t>AGÊNCIA:</w:t>
+      </w:r>
+    </w:p>
+    <w:p>
+      <w:pPr>
+        <w:widowControl/>
+        <w:autoSpaceDE/>
+        <w:autoSpaceDN/>
+        <w:spacing w:before="100" w:beforeAutospacing="1" w:after="100" w:afterAutospacing="1"/>
+        <w:contextualSpacing/>
+        <w:rPr>
+          <w:rFonts w:ascii="Calibri,Bold" w:hAnsi="Calibri,Bold" w:eastAsia="Times New Roman" w:cs="Times New Roman"/>
+          <w:sz w:val="24"/>
+          <w:szCs w:val="24"/>
+          <w:lang w:val="pt-BR" w:eastAsia="zh-CN" w:bidi="ar-SA"/>
+        </w:rPr>
+      </w:pPr>
       <w:bookmarkStart w:id="0" w:name="_GoBack"/>
       <w:bookmarkEnd w:id="0"/>
       <w:r>
         <w:rPr>
           <w:rFonts w:ascii="Calibri,Bold" w:hAnsi="Calibri,Bold" w:eastAsia="Times New Roman" w:cs="Times New Roman"/>
-          <w:b/>
-          <w:bCs/>
-          <w:sz w:val="24"/>
-          <w:szCs w:val="24"/>
-          <w:lang w:val="pt-BR" w:eastAsia="zh-CN" w:bidi="ar-SA"/>
-        </w:rPr>
-        <w:t>es para o Internato do Curso de Medicina EMCM/UFRN</w:t>
-      </w:r>
+          <w:sz w:val="24"/>
+          <w:szCs w:val="24"/>
+          <w:lang w:val="pt-BR" w:eastAsia="zh-CN" w:bidi="ar-SA"/>
+        </w:rPr>
+        <w:t>CONTA CORRENTE:</w:t>
+      </w:r>
+    </w:p>
+    <w:p>
+      <w:pPr>
+        <w:widowControl/>
+        <w:autoSpaceDE/>
+        <w:autoSpaceDN/>
+        <w:spacing w:before="100" w:beforeAutospacing="1" w:after="100" w:afterAutospacing="1"/>
+        <w:contextualSpacing/>
+        <w:rPr>
+          <w:rFonts w:ascii="Calibri,Bold" w:hAnsi="Calibri,Bold" w:eastAsia="Times New Roman" w:cs="Times New Roman"/>
+          <w:sz w:val="24"/>
+          <w:szCs w:val="24"/>
+          <w:lang w:val="pt-BR" w:eastAsia="zh-CN" w:bidi="ar-SA"/>
+        </w:rPr>
+      </w:pPr>
     </w:p>
     <w:p>
       <w:pPr>
@@ -86,236 +615,83 @@
           <w:szCs w:val="24"/>
           <w:lang w:val="pt-BR" w:eastAsia="zh-CN" w:bidi="ar-SA"/>
         </w:rPr>
-        <w:t xml:space="preserve">1. DADOS PESSOAIS: </w:t>
-      </w:r>
-    </w:p>
-    <w:p>
-      <w:pPr>
-        <w:widowControl/>
-        <w:autoSpaceDE/>
-        <w:autoSpaceDN/>
-        <w:spacing w:before="100" w:beforeAutospacing="1" w:after="100" w:afterAutospacing="1"/>
-        <w:contextualSpacing/>
-        <w:rPr>
-          <w:rFonts w:eastAsia="Times New Roman" w:cs="Times New Roman"/>
-          <w:sz w:val="24"/>
-          <w:szCs w:val="24"/>
-          <w:lang w:val="pt-BR" w:eastAsia="zh-CN" w:bidi="ar-SA"/>
-        </w:rPr>
-      </w:pPr>
-      <w:r>
-        <w:rPr>
-          <w:rFonts w:eastAsia="Times New Roman" w:cs="Times New Roman"/>
-          <w:sz w:val="24"/>
-          <w:szCs w:val="24"/>
-          <w:lang w:val="pt-BR" w:eastAsia="zh-CN" w:bidi="ar-SA"/>
-        </w:rPr>
-        <w:t>NOME</w:t>
-      </w:r>
-      <w:r>
-        <w:rPr>
-          <w:rFonts w:hint="default" w:eastAsia="Times New Roman" w:cs="Times New Roman"/>
-          <w:sz w:val="24"/>
-          <w:szCs w:val="24"/>
-          <w:lang w:val="pt-BR" w:eastAsia="zh-CN" w:bidi="ar-SA"/>
-        </w:rPr>
-        <w:tab/>
-      </w:r>
-      <w:r>
-        <w:rPr>
-          <w:rFonts w:eastAsia="Times New Roman" w:cs="Times New Roman"/>
-          <w:sz w:val="24"/>
-          <w:szCs w:val="24"/>
-          <w:lang w:val="pt-BR" w:eastAsia="zh-CN" w:bidi="ar-SA"/>
-        </w:rPr>
-        <w:t xml:space="preserve"> </w:t>
-      </w:r>
-      <w:r>
-        <w:rPr>
-          <w:rFonts w:hint="default" w:eastAsia="Times New Roman" w:cs="Times New Roman"/>
-          <w:sz w:val="24"/>
-          <w:szCs w:val="24"/>
-          <w:lang w:val="pt-BR" w:eastAsia="zh-CN" w:bidi="ar-SA"/>
-        </w:rPr>
-        <w:tab/>
-        <w:t/>
-      </w:r>
-      <w:r>
-        <w:rPr>
-          <w:rFonts w:hint="default" w:eastAsia="Times New Roman" w:cs="Times New Roman"/>
-          <w:sz w:val="24"/>
-          <w:szCs w:val="24"/>
-          <w:lang w:val="pt-BR" w:eastAsia="zh-CN" w:bidi="ar-SA"/>
-        </w:rPr>
-        <w:tab/>
-      </w:r>
-      <w:r>
-        <w:rPr>
-          <w:rFonts w:eastAsia="Times New Roman" w:cs="Times New Roman"/>
-          <w:sz w:val="24"/>
-          <w:szCs w:val="24"/>
-          <w:lang w:val="pt-BR" w:eastAsia="zh-CN" w:bidi="ar-SA"/>
-        </w:rPr>
-        <w:t>CPF:</w:t>
-      </w:r>
-      <w:r>
-        <w:rPr>
-          <w:rFonts w:hint="default" w:eastAsia="Times New Roman" w:cs="Times New Roman"/>
-          <w:sz w:val="24"/>
-          <w:szCs w:val="24"/>
-          <w:lang w:val="pt-BR" w:eastAsia="zh-CN" w:bidi="ar-SA"/>
-        </w:rPr>
-        <w:tab/>
-        <w:t/>
-      </w:r>
-      <w:r>
-        <w:rPr>
-          <w:rFonts w:hint="default" w:eastAsia="Times New Roman" w:cs="Times New Roman"/>
-          <w:sz w:val="24"/>
-          <w:szCs w:val="24"/>
-          <w:lang w:val="pt-BR" w:eastAsia="zh-CN" w:bidi="ar-SA"/>
-        </w:rPr>
-        <w:tab/>
-      </w:r>
-      <w:r>
-        <w:rPr>
-          <w:rFonts w:eastAsia="Times New Roman" w:cs="Times New Roman"/>
-          <w:sz w:val="24"/>
-          <w:szCs w:val="24"/>
-          <w:lang w:val="pt-BR" w:eastAsia="zh-CN" w:bidi="ar-SA"/>
-        </w:rPr>
-        <w:t>CRM/RN:</w:t>
-      </w:r>
-    </w:p>
-    <w:p>
-      <w:pPr>
-        <w:widowControl/>
-        <w:autoSpaceDE/>
-        <w:autoSpaceDN/>
-        <w:spacing w:before="100" w:beforeAutospacing="1" w:after="100" w:afterAutospacing="1"/>
-        <w:contextualSpacing/>
-        <w:rPr>
-          <w:rFonts w:eastAsia="Times New Roman" w:cs="Times New Roman"/>
-          <w:sz w:val="24"/>
-          <w:szCs w:val="24"/>
-          <w:lang w:val="pt-BR" w:eastAsia="zh-CN" w:bidi="ar-SA"/>
-        </w:rPr>
-      </w:pPr>
-      <w:r>
-        <w:rPr>
-          <w:rFonts w:eastAsia="Times New Roman" w:cs="Times New Roman"/>
-          <w:sz w:val="24"/>
-          <w:szCs w:val="24"/>
-          <w:lang w:val="pt-BR" w:eastAsia="zh-CN" w:bidi="ar-SA"/>
-        </w:rPr>
-        <w:t>DATA DE NASCIMENTO:</w:t>
-      </w:r>
-      <w:r>
-        <w:rPr>
-          <w:rFonts w:hint="default" w:eastAsia="Times New Roman" w:cs="Times New Roman"/>
-          <w:sz w:val="24"/>
-          <w:szCs w:val="24"/>
-          <w:lang w:val="pt-BR" w:eastAsia="zh-CN" w:bidi="ar-SA"/>
-        </w:rPr>
-        <w:tab/>
-      </w:r>
-      <w:r>
-        <w:rPr>
-          <w:rFonts w:eastAsia="Times New Roman" w:cs="Times New Roman"/>
-          <w:sz w:val="24"/>
-          <w:szCs w:val="24"/>
-          <w:lang w:val="pt-BR" w:eastAsia="zh-CN" w:bidi="ar-SA"/>
-        </w:rPr>
-        <w:t>CARTEIRA IDENTIDADE:</w:t>
-      </w:r>
-      <w:r>
-        <w:rPr>
-          <w:rFonts w:hint="default" w:eastAsia="Times New Roman" w:cs="Times New Roman"/>
-          <w:sz w:val="24"/>
-          <w:szCs w:val="24"/>
-          <w:lang w:val="pt-BR" w:eastAsia="zh-CN" w:bidi="ar-SA"/>
-        </w:rPr>
-        <w:tab/>
-      </w:r>
-      <w:r>
-        <w:rPr>
-          <w:rFonts w:eastAsia="Times New Roman" w:cs="Times New Roman"/>
-          <w:sz w:val="24"/>
-          <w:szCs w:val="24"/>
-          <w:lang w:val="pt-BR" w:eastAsia="zh-CN" w:bidi="ar-SA"/>
-        </w:rPr>
-        <w:t>EMISSOR:</w:t>
-      </w:r>
-      <w:r>
-        <w:rPr>
-          <w:rFonts w:hint="default" w:eastAsia="Times New Roman" w:cs="Times New Roman"/>
-          <w:sz w:val="24"/>
-          <w:szCs w:val="24"/>
-          <w:lang w:val="pt-BR" w:eastAsia="zh-CN" w:bidi="ar-SA"/>
-        </w:rPr>
-        <w:tab/>
-      </w:r>
-      <w:r>
-        <w:rPr>
-          <w:rFonts w:eastAsia="Times New Roman" w:cs="Times New Roman"/>
-          <w:sz w:val="24"/>
-          <w:szCs w:val="24"/>
-          <w:lang w:val="pt-BR" w:eastAsia="zh-CN" w:bidi="ar-SA"/>
-        </w:rPr>
-        <w:t>UF:</w:t>
-      </w:r>
-    </w:p>
-    <w:p>
-      <w:pPr>
-        <w:widowControl/>
-        <w:autoSpaceDE/>
-        <w:autoSpaceDN/>
-        <w:spacing w:before="100" w:beforeAutospacing="1" w:after="100" w:afterAutospacing="1"/>
-        <w:contextualSpacing/>
-        <w:rPr>
-          <w:rFonts w:eastAsia="Times New Roman" w:cs="Times New Roman"/>
-          <w:sz w:val="24"/>
-          <w:szCs w:val="24"/>
-          <w:lang w:val="pt-BR" w:eastAsia="zh-CN" w:bidi="ar-SA"/>
-        </w:rPr>
-      </w:pPr>
-      <w:r>
-        <w:rPr>
-          <w:rFonts w:eastAsia="Times New Roman" w:cs="Times New Roman"/>
-          <w:sz w:val="24"/>
-          <w:szCs w:val="24"/>
-          <w:lang w:val="pt-BR" w:eastAsia="zh-CN" w:bidi="ar-SA"/>
-        </w:rPr>
-        <w:t xml:space="preserve">ENDEREÇO: </w:t>
-      </w:r>
-      <w:r>
-        <w:rPr>
-          <w:rFonts w:hint="default" w:eastAsia="Times New Roman" w:cs="Times New Roman"/>
-          <w:sz w:val="24"/>
-          <w:szCs w:val="24"/>
-          <w:lang w:val="pt-BR" w:eastAsia="zh-CN" w:bidi="ar-SA"/>
-        </w:rPr>
-        <w:tab/>
-        <w:t>COMPLEMENTO:</w:t>
-      </w:r>
-      <w:r>
-        <w:rPr>
-          <w:rFonts w:hint="default" w:eastAsia="Times New Roman" w:cs="Times New Roman"/>
-          <w:sz w:val="24"/>
-          <w:szCs w:val="24"/>
-          <w:lang w:val="pt-BR" w:eastAsia="zh-CN" w:bidi="ar-SA"/>
-        </w:rPr>
-        <w:tab/>
-      </w:r>
-      <w:r>
-        <w:rPr>
-          <w:rFonts w:eastAsia="Times New Roman" w:cs="Times New Roman"/>
-          <w:sz w:val="24"/>
-          <w:szCs w:val="24"/>
-          <w:lang w:val="pt-BR" w:eastAsia="zh-CN" w:bidi="ar-SA"/>
-        </w:rPr>
-        <w:t>BAIRRO:</w:t>
-      </w:r>
+        <w:t xml:space="preserve">3. DADOS PROFISSIONAIS: </w:t>
+      </w:r>
+    </w:p>
+    <w:p>
+      <w:pPr>
+        <w:widowControl/>
+        <w:autoSpaceDE/>
+        <w:autoSpaceDN/>
+        <w:spacing w:before="100" w:beforeAutospacing="1" w:after="100" w:afterAutospacing="1"/>
+        <w:contextualSpacing/>
+        <w:rPr>
+          <w:rFonts w:eastAsia="Times New Roman" w:cs="Times New Roman"/>
+          <w:sz w:val="24"/>
+          <w:szCs w:val="24"/>
+          <w:lang w:val="pt-BR" w:eastAsia="zh-CN" w:bidi="ar-SA"/>
+        </w:rPr>
+      </w:pPr>
+      <w:r>
+        <w:rPr>
+          <w:rFonts w:eastAsia="Times New Roman" w:cs="Times New Roman"/>
+          <w:sz w:val="24"/>
+          <w:szCs w:val="24"/>
+          <w:lang w:val="pt-BR" w:eastAsia="zh-CN" w:bidi="ar-SA"/>
+        </w:rPr>
+        <w:t>A. GRADUAÇÃO:</w:t>
+      </w:r>
+      <w:r>
+        <w:rPr>
+          <w:rFonts w:hint="default" w:eastAsia="Times New Roman" w:cs="Times New Roman"/>
+          <w:sz w:val="24"/>
+          <w:szCs w:val="24"/>
+          <w:lang w:val="pt-BR" w:eastAsia="zh-CN" w:bidi="ar-SA"/>
+        </w:rPr>
+        <w:tab/>
+      </w:r>
+      <w:r>
+        <w:rPr>
+          <w:rFonts w:eastAsia="Times New Roman" w:cs="Times New Roman"/>
+          <w:sz w:val="24"/>
+          <w:szCs w:val="24"/>
+          <w:lang w:val="pt-BR" w:eastAsia="zh-CN" w:bidi="ar-SA"/>
+        </w:rPr>
+        <w:t>ANO DE TÉRMINO:</w:t>
+      </w:r>
+      <w:r>
+        <w:rPr>
+          <w:rFonts w:hint="default" w:eastAsia="Times New Roman" w:cs="Times New Roman"/>
+          <w:sz w:val="24"/>
+          <w:szCs w:val="24"/>
+          <w:lang w:val="pt-BR" w:eastAsia="zh-CN" w:bidi="ar-SA"/>
+        </w:rPr>
+        <w:tab/>
+      </w:r>
+      <w:r>
+        <w:rPr>
+          <w:rFonts w:eastAsia="Times New Roman" w:cs="Times New Roman"/>
+          <w:sz w:val="24"/>
+          <w:szCs w:val="24"/>
+          <w:lang w:val="pt-BR" w:eastAsia="zh-CN" w:bidi="ar-SA"/>
+        </w:rPr>
+        <w:t>INSTITUIÇÃO:</w:t>
+      </w:r>
+    </w:p>
+    <w:p>
+      <w:pPr>
+        <w:widowControl/>
+        <w:autoSpaceDE/>
+        <w:autoSpaceDN/>
+        <w:spacing w:before="100" w:beforeAutospacing="1" w:after="100" w:afterAutospacing="1"/>
+        <w:contextualSpacing/>
+        <w:rPr>
+          <w:rFonts w:eastAsia="Times New Roman" w:cs="Times New Roman"/>
+          <w:sz w:val="24"/>
+          <w:szCs w:val="24"/>
+          <w:lang w:val="pt-BR" w:eastAsia="zh-CN" w:bidi="ar-SA"/>
+        </w:rPr>
+      </w:pPr>
     </w:p>
     <w:p>
       <w:pPr>
@@ -333,144 +709,90 @@
       </w:pPr>
       <w:r>
         <w:rPr>
-          <w:rFonts w:hint="default" w:eastAsia="Times New Roman" w:cs="Times New Roman"/>
-          <w:sz w:val="24"/>
-          <w:szCs w:val="24"/>
-          <w:lang w:val="pt-BR" w:eastAsia="zh-CN" w:bidi="ar-SA"/>
-        </w:rPr>
-        <w:t>CEP:</w:t>
-      </w:r>
-      <w:r>
-        <w:rPr>
-          <w:rFonts w:hint="default" w:eastAsia="Times New Roman" w:cs="Times New Roman"/>
-          <w:sz w:val="24"/>
-          <w:szCs w:val="24"/>
-          <w:lang w:val="pt-BR" w:eastAsia="zh-CN" w:bidi="ar-SA"/>
-        </w:rPr>
-        <w:tab/>
-      </w:r>
-      <w:r>
-        <w:rPr>
-          <w:rFonts w:eastAsia="Times New Roman" w:cs="Times New Roman"/>
-          <w:sz w:val="24"/>
-          <w:szCs w:val="24"/>
-          <w:lang w:val="pt-BR" w:eastAsia="zh-CN" w:bidi="ar-SA"/>
-        </w:rPr>
-        <w:t>CIDADE:</w:t>
-      </w:r>
-      <w:r>
-        <w:rPr>
-          <w:rFonts w:hint="default" w:eastAsia="Times New Roman" w:cs="Times New Roman"/>
-          <w:sz w:val="24"/>
-          <w:szCs w:val="24"/>
-          <w:lang w:val="pt-BR" w:eastAsia="zh-CN" w:bidi="ar-SA"/>
-        </w:rPr>
-        <w:tab/>
-      </w:r>
-      <w:r>
-        <w:rPr>
-          <w:rFonts w:eastAsia="Times New Roman" w:cs="Times New Roman"/>
-          <w:sz w:val="24"/>
-          <w:szCs w:val="24"/>
-          <w:lang w:val="pt-BR" w:eastAsia="zh-CN" w:bidi="ar-SA"/>
-        </w:rPr>
-        <w:t>UF:</w:t>
-      </w:r>
-    </w:p>
-    <w:p>
-      <w:pPr>
-        <w:widowControl/>
-        <w:autoSpaceDE/>
-        <w:autoSpaceDN/>
-        <w:spacing w:before="100" w:beforeAutospacing="1" w:after="100" w:afterAutospacing="1"/>
-        <w:contextualSpacing/>
-        <w:rPr>
-          <w:rFonts w:eastAsia="Times New Roman" w:cs="Times New Roman"/>
-          <w:sz w:val="24"/>
-          <w:szCs w:val="24"/>
-          <w:lang w:val="pt-BR" w:eastAsia="zh-CN" w:bidi="ar-SA"/>
-        </w:rPr>
-      </w:pPr>
-      <w:r>
-        <w:rPr>
-          <w:rFonts w:eastAsia="Times New Roman" w:cs="Times New Roman"/>
-          <w:sz w:val="24"/>
-          <w:szCs w:val="24"/>
-          <w:lang w:val="pt-BR" w:eastAsia="zh-CN" w:bidi="ar-SA"/>
-        </w:rPr>
-        <w:t>TELEFONE:</w:t>
-      </w:r>
-      <w:r>
-        <w:rPr>
-          <w:rFonts w:hint="default" w:eastAsia="Times New Roman" w:cs="Times New Roman"/>
-          <w:sz w:val="24"/>
-          <w:szCs w:val="24"/>
-          <w:lang w:val="pt-BR" w:eastAsia="zh-CN" w:bidi="ar-SA"/>
-        </w:rPr>
-        <w:tab/>
-      </w:r>
-      <w:r>
-        <w:rPr>
-          <w:rFonts w:eastAsia="Times New Roman" w:cs="Times New Roman"/>
-          <w:sz w:val="24"/>
-          <w:szCs w:val="24"/>
-          <w:lang w:val="pt-BR" w:eastAsia="zh-CN" w:bidi="ar-SA"/>
-        </w:rPr>
-        <w:t>CELULAR</w:t>
-      </w:r>
-      <w:r>
-        <w:rPr>
-          <w:rFonts w:hint="default" w:eastAsia="Times New Roman" w:cs="Times New Roman"/>
-          <w:sz w:val="24"/>
-          <w:szCs w:val="24"/>
-          <w:lang w:val="pt-BR" w:eastAsia="zh-CN" w:bidi="ar-SA"/>
-        </w:rPr>
-        <w:t>1</w:t>
-      </w:r>
-      <w:r>
-        <w:rPr>
-          <w:rFonts w:eastAsia="Times New Roman" w:cs="Times New Roman"/>
-          <w:sz w:val="24"/>
-          <w:szCs w:val="24"/>
-          <w:lang w:val="pt-BR" w:eastAsia="zh-CN" w:bidi="ar-SA"/>
-        </w:rPr>
-        <w:t>:</w:t>
-      </w:r>
-      <w:r>
-        <w:rPr>
-          <w:rFonts w:hint="default" w:eastAsia="Times New Roman" w:cs="Times New Roman"/>
-          <w:sz w:val="24"/>
-          <w:szCs w:val="24"/>
-          <w:lang w:val="pt-BR" w:eastAsia="zh-CN" w:bidi="ar-SA"/>
-        </w:rPr>
-        <w:tab/>
-      </w:r>
-      <w:r>
-        <w:rPr>
-          <w:rFonts w:eastAsia="Times New Roman" w:cs="Times New Roman"/>
-          <w:sz w:val="24"/>
-          <w:szCs w:val="24"/>
-          <w:lang w:val="pt-BR" w:eastAsia="zh-CN" w:bidi="ar-SA"/>
-        </w:rPr>
-        <w:t>CELULAR2:</w:t>
-      </w:r>
-      <w:r>
-        <w:rPr>
-          <w:rFonts w:hint="default" w:eastAsia="Times New Roman" w:cs="Times New Roman"/>
-          <w:sz w:val="24"/>
-          <w:szCs w:val="24"/>
-          <w:lang w:val="pt-BR" w:eastAsia="zh-CN" w:bidi="ar-SA"/>
-        </w:rPr>
-        <w:tab/>
-      </w:r>
-      <w:r>
-        <w:rPr>
-          <w:rFonts w:eastAsia="Times New Roman" w:cs="Times New Roman"/>
-          <w:sz w:val="24"/>
-          <w:szCs w:val="24"/>
-          <w:lang w:val="pt-BR" w:eastAsia="zh-CN" w:bidi="ar-SA"/>
-        </w:rPr>
-        <w:t xml:space="preserve">E- MAIL: </w:t>
+          <w:rFonts w:eastAsia="Times New Roman" w:cs="Times New Roman"/>
+          <w:sz w:val="24"/>
+          <w:szCs w:val="24"/>
+          <w:lang w:val="pt-BR" w:eastAsia="zh-CN" w:bidi="ar-SA"/>
+        </w:rPr>
+        <w:t>B. RESIDÊNCIA  (caso não tenha realizado, passar para o item seguinte)</w:t>
+      </w:r>
+    </w:p>
+    <w:p>
+      <w:pPr>
+        <w:widowControl/>
+        <w:autoSpaceDE/>
+        <w:autoSpaceDN/>
+        <w:spacing w:before="100" w:beforeAutospacing="1" w:after="100" w:afterAutospacing="1"/>
+        <w:contextualSpacing/>
+        <w:rPr>
+          <w:rFonts w:eastAsia="Times New Roman" w:cs="Times New Roman"/>
+          <w:sz w:val="24"/>
+          <w:szCs w:val="24"/>
+          <w:lang w:val="pt-BR" w:eastAsia="zh-CN" w:bidi="ar-SA"/>
+        </w:rPr>
+      </w:pPr>
+      <w:r>
+        <w:rPr>
+          <w:rFonts w:eastAsia="Times New Roman" w:cs="Times New Roman"/>
+          <w:sz w:val="24"/>
+          <w:szCs w:val="24"/>
+          <w:lang w:val="pt-BR" w:eastAsia="zh-CN" w:bidi="ar-SA"/>
+        </w:rPr>
+        <w:t>ÁREA:</w:t>
+      </w:r>
+      <w:r>
+        <w:rPr>
+          <w:rFonts w:hint="default" w:eastAsia="Times New Roman" w:cs="Times New Roman"/>
+          <w:sz w:val="24"/>
+          <w:szCs w:val="24"/>
+          <w:lang w:val="pt-BR" w:eastAsia="zh-CN" w:bidi="ar-SA"/>
+        </w:rPr>
+        <w:tab/>
+      </w:r>
+      <w:r>
+        <w:rPr>
+          <w:rFonts w:hint="default" w:eastAsia="Times New Roman" w:cs="Times New Roman"/>
+          <w:sz w:val="24"/>
+          <w:szCs w:val="24"/>
+          <w:lang w:val="pt-BR" w:eastAsia="zh-CN" w:bidi="ar-SA"/>
+        </w:rPr>
+        <w:tab/>
+      </w:r>
+      <w:r>
+        <w:rPr>
+          <w:rFonts w:eastAsia="Times New Roman" w:cs="Times New Roman"/>
+          <w:sz w:val="24"/>
+          <w:szCs w:val="24"/>
+          <w:lang w:val="pt-BR" w:eastAsia="zh-CN" w:bidi="ar-SA"/>
+        </w:rPr>
+        <w:t>ANO DE TÉRMINO:</w:t>
+      </w:r>
+      <w:r>
+        <w:rPr>
+          <w:rFonts w:hint="default" w:eastAsia="Times New Roman" w:cs="Times New Roman"/>
+          <w:sz w:val="24"/>
+          <w:szCs w:val="24"/>
+          <w:lang w:val="pt-BR" w:eastAsia="zh-CN" w:bidi="ar-SA"/>
+        </w:rPr>
+        <w:tab/>
+      </w:r>
+      <w:r>
+        <w:rPr>
+          <w:rFonts w:hint="default" w:eastAsia="Times New Roman" w:cs="Times New Roman"/>
+          <w:sz w:val="24"/>
+          <w:szCs w:val="24"/>
+          <w:lang w:val="pt-BR" w:eastAsia="zh-CN" w:bidi="ar-SA"/>
+        </w:rPr>
+        <w:tab/>
+      </w:r>
+      <w:r>
+        <w:rPr>
+          <w:rFonts w:eastAsia="Times New Roman" w:cs="Times New Roman"/>
+          <w:sz w:val="24"/>
+          <w:szCs w:val="24"/>
+          <w:lang w:val="pt-BR" w:eastAsia="zh-CN" w:bidi="ar-SA"/>
+        </w:rPr>
+        <w:t>INSTITUIÇÃO</w:t>
       </w:r>
     </w:p>
     <w:p>
@@ -509,78 +831,96 @@
           <w:szCs w:val="24"/>
           <w:lang w:val="pt-BR" w:eastAsia="zh-CN" w:bidi="ar-SA"/>
         </w:rPr>
-        <w:t xml:space="preserve">2. DADOS BANCÁRIOS </w:t>
-      </w:r>
-    </w:p>
-    <w:p>
-      <w:pPr>
-        <w:widowControl/>
-        <w:autoSpaceDE/>
-        <w:autoSpaceDN/>
-        <w:spacing w:before="100" w:beforeAutospacing="1" w:after="100" w:afterAutospacing="1"/>
-        <w:contextualSpacing/>
-        <w:rPr>
-          <w:rFonts w:ascii="Calibri,Bold" w:hAnsi="Calibri,Bold" w:eastAsia="Times New Roman" w:cs="Times New Roman"/>
-          <w:sz w:val="24"/>
-          <w:szCs w:val="24"/>
-          <w:lang w:val="pt-BR" w:eastAsia="zh-CN" w:bidi="ar-SA"/>
-        </w:rPr>
-      </w:pPr>
-      <w:r>
-        <w:rPr>
-          <w:rFonts w:ascii="Calibri,Bold" w:hAnsi="Calibri,Bold" w:eastAsia="Times New Roman" w:cs="Times New Roman"/>
-          <w:sz w:val="24"/>
-          <w:szCs w:val="24"/>
-          <w:lang w:val="pt-BR" w:eastAsia="zh-CN" w:bidi="ar-SA"/>
-        </w:rPr>
-        <w:t>BANCO:</w:t>
-      </w:r>
-      <w:r>
-        <w:rPr>
-          <w:rFonts w:hint="default" w:ascii="Calibri,Bold" w:hAnsi="Calibri,Bold" w:eastAsia="Times New Roman" w:cs="Times New Roman"/>
-          <w:sz w:val="24"/>
-          <w:szCs w:val="24"/>
-          <w:lang w:val="pt-BR" w:eastAsia="zh-CN" w:bidi="ar-SA"/>
-        </w:rPr>
-        <w:tab/>
-      </w:r>
-      <w:r>
-        <w:rPr>
-          <w:rFonts w:ascii="Calibri,Bold" w:hAnsi="Calibri,Bold" w:eastAsia="Times New Roman" w:cs="Times New Roman"/>
-          <w:sz w:val="24"/>
-          <w:szCs w:val="24"/>
-          <w:lang w:val="pt-BR" w:eastAsia="zh-CN" w:bidi="ar-SA"/>
-        </w:rPr>
-        <w:t>AGÊNCIA:</w:t>
-      </w:r>
-      <w:r>
-        <w:rPr>
-          <w:rFonts w:hint="default" w:ascii="Calibri,Bold" w:hAnsi="Calibri,Bold" w:eastAsia="Times New Roman" w:cs="Times New Roman"/>
-          <w:sz w:val="24"/>
-          <w:szCs w:val="24"/>
-          <w:lang w:val="pt-BR" w:eastAsia="zh-CN" w:bidi="ar-SA"/>
-        </w:rPr>
-        <w:tab/>
-      </w:r>
-      <w:r>
-        <w:rPr>
-          <w:rFonts w:ascii="Calibri,Bold" w:hAnsi="Calibri,Bold" w:eastAsia="Times New Roman" w:cs="Times New Roman"/>
-          <w:sz w:val="24"/>
-          <w:szCs w:val="24"/>
-          <w:lang w:val="pt-BR" w:eastAsia="zh-CN" w:bidi="ar-SA"/>
-        </w:rPr>
-        <w:t>CONTA CORRENTE:</w:t>
-      </w:r>
-    </w:p>
-    <w:p>
-      <w:pPr>
-        <w:widowControl/>
-        <w:autoSpaceDE/>
-        <w:autoSpaceDN/>
-        <w:spacing w:before="100" w:beforeAutospacing="1" w:after="100" w:afterAutospacing="1"/>
-        <w:contextualSpacing/>
-        <w:rPr>
-          <w:rFonts w:ascii="Calibri,Bold" w:hAnsi="Calibri,Bold" w:eastAsia="Times New Roman" w:cs="Times New Roman"/>
+        <w:t>C. MESTRADO  (caso não tenha realizado, passar para o item seguinte)</w:t>
+      </w:r>
+    </w:p>
+    <w:p>
+      <w:pPr>
+        <w:widowControl/>
+        <w:autoSpaceDE/>
+        <w:autoSpaceDN/>
+        <w:spacing w:before="100" w:beforeAutospacing="1" w:after="100" w:afterAutospacing="1"/>
+        <w:contextualSpacing/>
+        <w:rPr>
+          <w:rFonts w:eastAsia="Times New Roman" w:cs="Times New Roman"/>
+          <w:sz w:val="24"/>
+          <w:szCs w:val="24"/>
+          <w:lang w:val="pt-BR" w:eastAsia="zh-CN" w:bidi="ar-SA"/>
+        </w:rPr>
+      </w:pPr>
+      <w:r>
+        <w:rPr>
+          <w:rFonts w:eastAsia="Times New Roman" w:cs="Times New Roman"/>
+          <w:sz w:val="24"/>
+          <w:szCs w:val="24"/>
+          <w:lang w:val="pt-BR" w:eastAsia="zh-CN" w:bidi="ar-SA"/>
+        </w:rPr>
+        <w:t>ÁREA:</w:t>
+      </w:r>
+      <w:r>
+        <w:rPr>
+          <w:rFonts w:hint="default" w:eastAsia="Times New Roman" w:cs="Times New Roman"/>
+          <w:sz w:val="24"/>
+          <w:szCs w:val="24"/>
+          <w:lang w:val="pt-BR" w:eastAsia="zh-CN" w:bidi="ar-SA"/>
+        </w:rPr>
+        <w:tab/>
+      </w:r>
+      <w:r>
+        <w:rPr>
+          <w:rFonts w:hint="default" w:eastAsia="Times New Roman" w:cs="Times New Roman"/>
+          <w:sz w:val="24"/>
+          <w:szCs w:val="24"/>
+          <w:lang w:val="pt-BR" w:eastAsia="zh-CN" w:bidi="ar-SA"/>
+        </w:rPr>
+        <w:tab/>
+      </w:r>
+      <w:r>
+        <w:rPr>
+          <w:rFonts w:eastAsia="Times New Roman" w:cs="Times New Roman"/>
+          <w:sz w:val="24"/>
+          <w:szCs w:val="24"/>
+          <w:lang w:val="pt-BR" w:eastAsia="zh-CN" w:bidi="ar-SA"/>
+        </w:rPr>
+        <w:t>ANO DE TÉRMINO:</w:t>
+      </w:r>
+      <w:r>
+        <w:rPr>
+          <w:rFonts w:hint="default" w:eastAsia="Times New Roman" w:cs="Times New Roman"/>
+          <w:sz w:val="24"/>
+          <w:szCs w:val="24"/>
+          <w:lang w:val="pt-BR" w:eastAsia="zh-CN" w:bidi="ar-SA"/>
+        </w:rPr>
+        <w:tab/>
+      </w:r>
+      <w:r>
+        <w:rPr>
+          <w:rFonts w:hint="default" w:eastAsia="Times New Roman" w:cs="Times New Roman"/>
+          <w:sz w:val="24"/>
+          <w:szCs w:val="24"/>
+          <w:lang w:val="pt-BR" w:eastAsia="zh-CN" w:bidi="ar-SA"/>
+        </w:rPr>
+        <w:tab/>
+      </w:r>
+      <w:r>
+        <w:rPr>
+          <w:rFonts w:eastAsia="Times New Roman" w:cs="Times New Roman"/>
+          <w:sz w:val="24"/>
+          <w:szCs w:val="24"/>
+          <w:lang w:val="pt-BR" w:eastAsia="zh-CN" w:bidi="ar-SA"/>
+        </w:rPr>
+        <w:t>INSTITUIÇÃO</w:t>
+      </w:r>
+    </w:p>
+    <w:p>
+      <w:pPr>
+        <w:widowControl/>
+        <w:autoSpaceDE/>
+        <w:autoSpaceDN/>
+        <w:spacing w:before="100" w:beforeAutospacing="1" w:after="100" w:afterAutospacing="1"/>
+        <w:contextualSpacing/>
+        <w:rPr>
+          <w:rFonts w:eastAsia="Times New Roman" w:cs="Times New Roman"/>
           <w:sz w:val="24"/>
           <w:szCs w:val="24"/>
           <w:lang w:val="pt-BR" w:eastAsia="zh-CN" w:bidi="ar-SA"/>
@@ -603,111 +943,12 @@
       </w:pPr>
       <w:r>
         <w:rPr>
-          <w:rFonts w:ascii="Calibri,Bold" w:hAnsi="Calibri,Bold" w:eastAsia="Times New Roman" w:cs="Times New Roman"/>
-          <w:sz w:val="24"/>
-          <w:szCs w:val="24"/>
-          <w:lang w:val="pt-BR" w:eastAsia="zh-CN" w:bidi="ar-SA"/>
-        </w:rPr>
-        <w:t xml:space="preserve">3. DADOS PROFISSIONAIS: </w:t>
-      </w:r>
-    </w:p>
-    <w:p>
-      <w:pPr>
-        <w:widowControl/>
-        <w:autoSpaceDE/>
-        <w:autoSpaceDN/>
-        <w:spacing w:before="100" w:beforeAutospacing="1" w:after="100" w:afterAutospacing="1"/>
-        <w:contextualSpacing/>
-        <w:rPr>
-          <w:rFonts w:eastAsia="Times New Roman" w:cs="Times New Roman"/>
-          <w:sz w:val="24"/>
-          <w:szCs w:val="24"/>
-          <w:lang w:val="pt-BR" w:eastAsia="zh-CN" w:bidi="ar-SA"/>
-        </w:rPr>
-      </w:pPr>
-      <w:r>
-        <w:rPr>
-          <w:rFonts w:eastAsia="Times New Roman" w:cs="Times New Roman"/>
-          <w:sz w:val="24"/>
-          <w:szCs w:val="24"/>
-          <w:lang w:val="pt-BR" w:eastAsia="zh-CN" w:bidi="ar-SA"/>
-        </w:rPr>
-        <w:t>A. GRADUAÇÃO:</w:t>
-      </w:r>
-      <w:r>
-        <w:rPr>
-          <w:rFonts w:hint="default" w:eastAsia="Times New Roman" w:cs="Times New Roman"/>
-          <w:sz w:val="24"/>
-          <w:szCs w:val="24"/>
-          <w:lang w:val="pt-BR" w:eastAsia="zh-CN" w:bidi="ar-SA"/>
-        </w:rPr>
-        <w:tab/>
-      </w:r>
-      <w:r>
-        <w:rPr>
-          <w:rFonts w:eastAsia="Times New Roman" w:cs="Times New Roman"/>
-          <w:sz w:val="24"/>
-          <w:szCs w:val="24"/>
-          <w:lang w:val="pt-BR" w:eastAsia="zh-CN" w:bidi="ar-SA"/>
-        </w:rPr>
-        <w:t>ANO DE TÉRMINO:</w:t>
-      </w:r>
-      <w:r>
-        <w:rPr>
-          <w:rFonts w:hint="default" w:eastAsia="Times New Roman" w:cs="Times New Roman"/>
-          <w:sz w:val="24"/>
-          <w:szCs w:val="24"/>
-          <w:lang w:val="pt-BR" w:eastAsia="zh-CN" w:bidi="ar-SA"/>
-        </w:rPr>
-        <w:tab/>
-      </w:r>
-      <w:r>
-        <w:rPr>
-          <w:rFonts w:eastAsia="Times New Roman" w:cs="Times New Roman"/>
-          <w:sz w:val="24"/>
-          <w:szCs w:val="24"/>
-          <w:lang w:val="pt-BR" w:eastAsia="zh-CN" w:bidi="ar-SA"/>
-        </w:rPr>
-        <w:t>INSTITUIÇÃO:</w:t>
-      </w:r>
-    </w:p>
-    <w:p>
-      <w:pPr>
-        <w:widowControl/>
-        <w:autoSpaceDE/>
-        <w:autoSpaceDN/>
-        <w:spacing w:before="100" w:beforeAutospacing="1" w:after="100" w:afterAutospacing="1"/>
-        <w:contextualSpacing/>
-        <w:rPr>
-          <w:rFonts w:eastAsia="Times New Roman" w:cs="Times New Roman"/>
-          <w:sz w:val="24"/>
-          <w:szCs w:val="24"/>
-          <w:lang w:val="pt-BR" w:eastAsia="zh-CN" w:bidi="ar-SA"/>
-        </w:rPr>
-      </w:pPr>
-    </w:p>
-    <w:p>
-      <w:pPr>
-        <w:widowControl/>
-        <w:autoSpaceDE/>
-        <w:autoSpaceDN/>
-        <w:spacing w:before="100" w:beforeAutospacing="1" w:after="100" w:afterAutospacing="1"/>
-        <w:contextualSpacing/>
-        <w:rPr>
-          <w:rFonts w:ascii="Times New Roman" w:hAnsi="Times New Roman" w:eastAsia="Times New Roman" w:cs="Times New Roman"/>
-          <w:sz w:val="24"/>
-          <w:szCs w:val="24"/>
-          <w:lang w:val="pt-BR" w:eastAsia="zh-CN" w:bidi="ar-SA"/>
-        </w:rPr>
-      </w:pPr>
-      <w:r>
-        <w:rPr>
-          <w:rFonts w:eastAsia="Times New Roman" w:cs="Times New Roman"/>
-          <w:sz w:val="24"/>
-          <w:szCs w:val="24"/>
-          <w:lang w:val="pt-BR" w:eastAsia="zh-CN" w:bidi="ar-SA"/>
-        </w:rPr>
-        <w:t>B. RESIDÊNCIA  (caso não tenha realizado, passar para o item seguinte)</w:t>
+          <w:rFonts w:eastAsia="Times New Roman" w:cs="Times New Roman"/>
+          <w:sz w:val="24"/>
+          <w:szCs w:val="24"/>
+          <w:lang w:val="pt-BR" w:eastAsia="zh-CN" w:bidi="ar-SA"/>
+        </w:rPr>
+        <w:t>D. DOUTORADO (caso não tenha realizado, passar para o item seguinte)</w:t>
       </w:r>
     </w:p>
     <w:p>
@@ -741,7 +982,6 @@
           <w:lang w:val="pt-BR" w:eastAsia="zh-CN" w:bidi="ar-SA"/>
         </w:rPr>
         <w:tab/>
-        <w:t/>
       </w:r>
       <w:r>
         <w:rPr>
@@ -769,245 +1009,6 @@
           <w:lang w:val="pt-BR" w:eastAsia="zh-CN" w:bidi="ar-SA"/>
         </w:rPr>
         <w:tab/>
-        <w:t/>
-      </w:r>
-      <w:r>
-        <w:rPr>
-          <w:rFonts w:hint="default" w:eastAsia="Times New Roman" w:cs="Times New Roman"/>
-          <w:sz w:val="24"/>
-          <w:szCs w:val="24"/>
-          <w:lang w:val="pt-BR" w:eastAsia="zh-CN" w:bidi="ar-SA"/>
-        </w:rPr>
-        <w:tab/>
-      </w:r>
-      <w:r>
-        <w:rPr>
-          <w:rFonts w:eastAsia="Times New Roman" w:cs="Times New Roman"/>
-          <w:sz w:val="24"/>
-          <w:szCs w:val="24"/>
-          <w:lang w:val="pt-BR" w:eastAsia="zh-CN" w:bidi="ar-SA"/>
-        </w:rPr>
-        <w:t>INSTITUIÇÃO</w:t>
-      </w:r>
-    </w:p>
-    <w:p>
-      <w:pPr>
-        <w:widowControl/>
-        <w:autoSpaceDE/>
-        <w:autoSpaceDN/>
-        <w:spacing w:before="100" w:beforeAutospacing="1" w:after="100" w:afterAutospacing="1"/>
-        <w:contextualSpacing/>
-        <w:rPr>
-          <w:rFonts w:eastAsia="Times New Roman" w:cs="Times New Roman"/>
-          <w:sz w:val="24"/>
-          <w:szCs w:val="24"/>
-          <w:lang w:val="pt-BR" w:eastAsia="zh-CN" w:bidi="ar-SA"/>
-        </w:rPr>
-      </w:pPr>
-    </w:p>
-    <w:p>
-      <w:pPr>
-        <w:widowControl/>
-        <w:autoSpaceDE/>
-        <w:autoSpaceDN/>
-        <w:spacing w:before="100" w:beforeAutospacing="1" w:after="100" w:afterAutospacing="1"/>
-        <w:contextualSpacing/>
-        <w:rPr>
-          <w:rFonts w:ascii="Times New Roman" w:hAnsi="Times New Roman" w:eastAsia="Times New Roman" w:cs="Times New Roman"/>
-          <w:sz w:val="24"/>
-          <w:szCs w:val="24"/>
-          <w:lang w:val="pt-BR" w:eastAsia="zh-CN" w:bidi="ar-SA"/>
-        </w:rPr>
-      </w:pPr>
-      <w:r>
-        <w:rPr>
-          <w:rFonts w:eastAsia="Times New Roman" w:cs="Times New Roman"/>
-          <w:sz w:val="24"/>
-          <w:szCs w:val="24"/>
-          <w:lang w:val="pt-BR" w:eastAsia="zh-CN" w:bidi="ar-SA"/>
-        </w:rPr>
-        <w:t>C. MESTRADO  (caso não tenha realizado, passar para o item seguinte)</w:t>
-      </w:r>
-    </w:p>
-    <w:p>
-      <w:pPr>
-        <w:widowControl/>
-        <w:autoSpaceDE/>
-        <w:autoSpaceDN/>
-        <w:spacing w:before="100" w:beforeAutospacing="1" w:after="100" w:afterAutospacing="1"/>
-        <w:contextualSpacing/>
-        <w:rPr>
-          <w:rFonts w:eastAsia="Times New Roman" w:cs="Times New Roman"/>
-          <w:sz w:val="24"/>
-          <w:szCs w:val="24"/>
-          <w:lang w:val="pt-BR" w:eastAsia="zh-CN" w:bidi="ar-SA"/>
-        </w:rPr>
-      </w:pPr>
-      <w:r>
-        <w:rPr>
-          <w:rFonts w:eastAsia="Times New Roman" w:cs="Times New Roman"/>
-          <w:sz w:val="24"/>
-          <w:szCs w:val="24"/>
-          <w:lang w:val="pt-BR" w:eastAsia="zh-CN" w:bidi="ar-SA"/>
-        </w:rPr>
-        <w:t>ÁREA:</w:t>
-      </w:r>
-      <w:r>
-        <w:rPr>
-          <w:rFonts w:hint="default" w:eastAsia="Times New Roman" w:cs="Times New Roman"/>
-          <w:sz w:val="24"/>
-          <w:szCs w:val="24"/>
-          <w:lang w:val="pt-BR" w:eastAsia="zh-CN" w:bidi="ar-SA"/>
-        </w:rPr>
-        <w:tab/>
-        <w:t/>
-      </w:r>
-      <w:r>
-        <w:rPr>
-          <w:rFonts w:hint="default" w:eastAsia="Times New Roman" w:cs="Times New Roman"/>
-          <w:sz w:val="24"/>
-          <w:szCs w:val="24"/>
-          <w:lang w:val="pt-BR" w:eastAsia="zh-CN" w:bidi="ar-SA"/>
-        </w:rPr>
-        <w:tab/>
-      </w:r>
-      <w:r>
-        <w:rPr>
-          <w:rFonts w:eastAsia="Times New Roman" w:cs="Times New Roman"/>
-          <w:sz w:val="24"/>
-          <w:szCs w:val="24"/>
-          <w:lang w:val="pt-BR" w:eastAsia="zh-CN" w:bidi="ar-SA"/>
-        </w:rPr>
-        <w:t>ANO DE TÉRMINO:</w:t>
-      </w:r>
-      <w:r>
-        <w:rPr>
-          <w:rFonts w:hint="default" w:eastAsia="Times New Roman" w:cs="Times New Roman"/>
-          <w:sz w:val="24"/>
-          <w:szCs w:val="24"/>
-          <w:lang w:val="pt-BR" w:eastAsia="zh-CN" w:bidi="ar-SA"/>
-        </w:rPr>
-        <w:tab/>
-        <w:t/>
-      </w:r>
-      <w:r>
-        <w:rPr>
-          <w:rFonts w:hint="default" w:eastAsia="Times New Roman" w:cs="Times New Roman"/>
-          <w:sz w:val="24"/>
-          <w:szCs w:val="24"/>
-          <w:lang w:val="pt-BR" w:eastAsia="zh-CN" w:bidi="ar-SA"/>
-        </w:rPr>
-        <w:tab/>
-      </w:r>
-      <w:r>
-        <w:rPr>
-          <w:rFonts w:eastAsia="Times New Roman" w:cs="Times New Roman"/>
-          <w:sz w:val="24"/>
-          <w:szCs w:val="24"/>
-          <w:lang w:val="pt-BR" w:eastAsia="zh-CN" w:bidi="ar-SA"/>
-        </w:rPr>
-        <w:t>INSTITUIÇÃO</w:t>
-      </w:r>
-    </w:p>
-    <w:p>
-      <w:pPr>
-        <w:widowControl/>
-        <w:autoSpaceDE/>
-        <w:autoSpaceDN/>
-        <w:spacing w:before="100" w:beforeAutospacing="1" w:after="100" w:afterAutospacing="1"/>
-        <w:contextualSpacing/>
-        <w:rPr>
-          <w:rFonts w:eastAsia="Times New Roman" w:cs="Times New Roman"/>
-          <w:sz w:val="24"/>
-          <w:szCs w:val="24"/>
-          <w:lang w:val="pt-BR" w:eastAsia="zh-CN" w:bidi="ar-SA"/>
-        </w:rPr>
-      </w:pPr>
-    </w:p>
-    <w:p>
-      <w:pPr>
-        <w:widowControl/>
-        <w:autoSpaceDE/>
-        <w:autoSpaceDN/>
-        <w:spacing w:before="100" w:beforeAutospacing="1" w:after="100" w:afterAutospacing="1"/>
-        <w:contextualSpacing/>
-        <w:rPr>
-          <w:rFonts w:ascii="Times New Roman" w:hAnsi="Times New Roman" w:eastAsia="Times New Roman" w:cs="Times New Roman"/>
-          <w:sz w:val="24"/>
-          <w:szCs w:val="24"/>
-          <w:lang w:val="pt-BR" w:eastAsia="zh-CN" w:bidi="ar-SA"/>
-        </w:rPr>
-      </w:pPr>
-      <w:r>
-        <w:rPr>
-          <w:rFonts w:eastAsia="Times New Roman" w:cs="Times New Roman"/>
-          <w:sz w:val="24"/>
-          <w:szCs w:val="24"/>
-          <w:lang w:val="pt-BR" w:eastAsia="zh-CN" w:bidi="ar-SA"/>
-        </w:rPr>
-        <w:t>D. DOUTORADO (caso não tenha realizado, passar para o item seguinte)</w:t>
-      </w:r>
-    </w:p>
-    <w:p>
-      <w:pPr>
-        <w:widowControl/>
-        <w:autoSpaceDE/>
-        <w:autoSpaceDN/>
-        <w:spacing w:before="100" w:beforeAutospacing="1" w:after="100" w:afterAutospacing="1"/>
-        <w:contextualSpacing/>
-        <w:rPr>
-          <w:rFonts w:eastAsia="Times New Roman" w:cs="Times New Roman"/>
-          <w:sz w:val="24"/>
-          <w:szCs w:val="24"/>
-          <w:lang w:val="pt-BR" w:eastAsia="zh-CN" w:bidi="ar-SA"/>
-        </w:rPr>
-      </w:pPr>
-      <w:r>
-        <w:rPr>
-          <w:rFonts w:eastAsia="Times New Roman" w:cs="Times New Roman"/>
-          <w:sz w:val="24"/>
-          <w:szCs w:val="24"/>
-          <w:lang w:val="pt-BR" w:eastAsia="zh-CN" w:bidi="ar-SA"/>
-        </w:rPr>
-        <w:t>ÁREA:</w:t>
-      </w:r>
-      <w:r>
-        <w:rPr>
-          <w:rFonts w:hint="default" w:eastAsia="Times New Roman" w:cs="Times New Roman"/>
-          <w:sz w:val="24"/>
-          <w:szCs w:val="24"/>
-          <w:lang w:val="pt-BR" w:eastAsia="zh-CN" w:bidi="ar-SA"/>
-        </w:rPr>
-        <w:tab/>
-        <w:t/>
-      </w:r>
-      <w:r>
-        <w:rPr>
-          <w:rFonts w:hint="default" w:eastAsia="Times New Roman" w:cs="Times New Roman"/>
-          <w:sz w:val="24"/>
-          <w:szCs w:val="24"/>
-          <w:lang w:val="pt-BR" w:eastAsia="zh-CN" w:bidi="ar-SA"/>
-        </w:rPr>
-        <w:tab/>
-      </w:r>
-      <w:r>
-        <w:rPr>
-          <w:rFonts w:eastAsia="Times New Roman" w:cs="Times New Roman"/>
-          <w:sz w:val="24"/>
-          <w:szCs w:val="24"/>
-          <w:lang w:val="pt-BR" w:eastAsia="zh-CN" w:bidi="ar-SA"/>
-        </w:rPr>
-        <w:t>ANO DE TÉRMINO:</w:t>
-      </w:r>
-      <w:r>
-        <w:rPr>
-          <w:rFonts w:hint="default" w:eastAsia="Times New Roman" w:cs="Times New Roman"/>
-          <w:sz w:val="24"/>
-          <w:szCs w:val="24"/>
-          <w:lang w:val="pt-BR" w:eastAsia="zh-CN" w:bidi="ar-SA"/>
-        </w:rPr>
-        <w:tab/>
-        <w:t/>
       </w:r>
       <w:r>
         <w:rPr>
@@ -2177,7 +2178,7 @@
     <w:lsdException w:qFormat="1" w:unhideWhenUsed="0" w:uiPriority="10" w:semiHidden="0" w:name="Title"/>
     <w:lsdException w:uiPriority="99" w:name="Closing"/>
     <w:lsdException w:uiPriority="99" w:name="Signature"/>
-    <w:lsdException w:uiPriority="1" w:name="Default Paragraph Font"/>
+    <w:lsdException w:qFormat="1" w:uiPriority="1" w:name="Default Paragraph Font"/>
     <w:lsdException w:uiPriority="99" w:name="Body Text"/>
     <w:lsdException w:uiPriority="99" w:name="Body Text Indent"/>
     <w:lsdException w:uiPriority="99" w:name="List Continue"/>
@@ -2283,6 +2284,7 @@
     <w:name w:val="Default Paragraph Font"/>
     <w:semiHidden/>
     <w:unhideWhenUsed/>
+    <w:qFormat/>
     <w:uiPriority w:val="1"/>
   </w:style>
   <w:style w:type="table" w:default="1" w:styleId="3">

</xml_diff>